<commit_message>
Pland & Assign admin functions
</commit_message>
<xml_diff>
--- a/SquashPlan.docx
+++ b/SquashPlan.docx
@@ -14,22 +14,29 @@
       </w:r>
     </w:p>
     <w:p>
+      <w:proofErr w:type="gramStart"/>
       <w:r>
         <w:t>u</w:t>
       </w:r>
       <w:r>
         <w:t>sers</w:t>
       </w:r>
+      <w:proofErr w:type="gramEnd"/>
     </w:p>
     <w:p>
       <w:pPr>
         <w:ind w:firstLine="720"/>
       </w:pPr>
+      <w:proofErr w:type="gramStart"/>
       <w:r>
         <w:t>id</w:t>
       </w:r>
       <w:r>
-        <w:t>(INT)</w:t>
+        <w:t>(</w:t>
+      </w:r>
+      <w:proofErr w:type="gramEnd"/>
+      <w:r>
+        <w:t>INT)</w:t>
       </w:r>
       <w:r>
         <w:br/>
@@ -46,8 +53,12 @@
       </w:r>
       <w:r>
         <w:tab/>
+      </w:r>
+      <w:proofErr w:type="spellStart"/>
+      <w:r>
         <w:t>pwd</w:t>
       </w:r>
+      <w:proofErr w:type="spellEnd"/>
       <w:r>
         <w:t>(VARCHAR)</w:t>
       </w:r>
@@ -63,30 +74,53 @@
       </w:r>
       <w:r>
         <w:br/>
-        <w:t xml:space="preserve">               loggedin(BOOLEAN)</w:t>
+        <w:t xml:space="preserve">               </w:t>
+      </w:r>
+      <w:proofErr w:type="spellStart"/>
+      <w:r>
+        <w:t>loggedin</w:t>
+      </w:r>
+      <w:proofErr w:type="spellEnd"/>
+      <w:r>
+        <w:t>(BOOLEAN)</w:t>
       </w:r>
       <w:r>
         <w:br/>
-        <w:t xml:space="preserve">               newuser(BOOLEAN)</w:t>
+        <w:t xml:space="preserve">               </w:t>
+      </w:r>
+      <w:proofErr w:type="spellStart"/>
+      <w:r>
+        <w:t>newuser</w:t>
+      </w:r>
+      <w:proofErr w:type="spellEnd"/>
+      <w:r>
+        <w:t>(BOOLEAN)</w:t>
       </w:r>
     </w:p>
     <w:p>
+      <w:proofErr w:type="gramStart"/>
       <w:r>
         <w:t>c</w:t>
       </w:r>
       <w:r>
         <w:t>ourts</w:t>
       </w:r>
+      <w:proofErr w:type="gramEnd"/>
     </w:p>
     <w:p>
       <w:pPr>
         <w:ind w:firstLine="720"/>
       </w:pPr>
+      <w:proofErr w:type="gramStart"/>
       <w:r>
         <w:t>id</w:t>
       </w:r>
       <w:r>
-        <w:t>(INT)</w:t>
+        <w:t>(</w:t>
+      </w:r>
+      <w:proofErr w:type="gramEnd"/>
+      <w:r>
+        <w:t>INT)</w:t>
       </w:r>
       <w:r>
         <w:br/>
@@ -120,9 +154,11 @@
       </w:r>
     </w:p>
     <w:p>
+      <w:proofErr w:type="gramStart"/>
       <w:r>
         <w:t>games</w:t>
       </w:r>
+      <w:proofErr w:type="gramEnd"/>
     </w:p>
     <w:p>
       <w:pPr>
@@ -131,11 +167,16 @@
         </w:pBdr>
         <w:ind w:firstLine="720"/>
       </w:pPr>
+      <w:proofErr w:type="gramStart"/>
       <w:r>
         <w:t>id</w:t>
       </w:r>
       <w:r>
-        <w:t>(INT)</w:t>
+        <w:t>(</w:t>
+      </w:r>
+      <w:proofErr w:type="gramEnd"/>
+      <w:r>
+        <w:t>INT)</w:t>
       </w:r>
       <w:r>
         <w:br/>
@@ -180,8 +221,12 @@
       </w:r>
       <w:r>
         <w:tab/>
+      </w:r>
+      <w:proofErr w:type="spellStart"/>
+      <w:r>
         <w:t>courtId</w:t>
       </w:r>
+      <w:proofErr w:type="spellEnd"/>
       <w:r>
         <w:t>(INT)</w:t>
       </w:r>
@@ -220,9 +265,11 @@
       <w:r>
         <w:tab/>
       </w:r>
+      <w:proofErr w:type="spellStart"/>
       <w:r>
         <w:t>gamedate</w:t>
       </w:r>
+      <w:proofErr w:type="spellEnd"/>
       <w:r>
         <w:t>(DATETIME)</w:t>
       </w:r>
@@ -282,13 +329,23 @@
             </w:r>
           </w:p>
           <w:p>
-            <w:r>
-              <w:t>loggedIn: BOOLEAN</w:t>
-            </w:r>
-          </w:p>
-          <w:p>
-            <w:r>
-              <w:t>newUser: BOOLEAN</w:t>
+            <w:proofErr w:type="spellStart"/>
+            <w:r>
+              <w:t>loggedIn</w:t>
+            </w:r>
+            <w:proofErr w:type="spellEnd"/>
+            <w:r>
+              <w:t>: BOOLEAN</w:t>
+            </w:r>
+          </w:p>
+          <w:p>
+            <w:proofErr w:type="spellStart"/>
+            <w:r>
+              <w:t>newUser</w:t>
+            </w:r>
+            <w:proofErr w:type="spellEnd"/>
+            <w:r>
+              <w:t>: BOOLEAN</w:t>
             </w:r>
           </w:p>
         </w:tc>
@@ -344,9 +401,11 @@
             <w:tcW w:w="2827" w:type="dxa"/>
           </w:tcPr>
           <w:p>
+            <w:proofErr w:type="spellStart"/>
             <w:r>
               <w:t>Jani</w:t>
             </w:r>
+            <w:proofErr w:type="spellEnd"/>
           </w:p>
         </w:tc>
       </w:tr>
@@ -403,8 +462,13 @@
             </w:r>
           </w:p>
           <w:p>
-            <w:r>
-              <w:t>courtId: INT</w:t>
+            <w:proofErr w:type="spellStart"/>
+            <w:r>
+              <w:t>courtId</w:t>
+            </w:r>
+            <w:proofErr w:type="spellEnd"/>
+            <w:r>
+              <w:t>: INT</w:t>
             </w:r>
           </w:p>
           <w:p>
@@ -429,12 +493,19 @@
             </w:r>
           </w:p>
           <w:p>
+            <w:proofErr w:type="spellStart"/>
             <w:r>
               <w:t>gamedate</w:t>
             </w:r>
-            <w:r>
-              <w:t>: LocalDateTime</w:t>
-            </w:r>
+            <w:proofErr w:type="spellEnd"/>
+            <w:r>
+              <w:t xml:space="preserve">: </w:t>
+            </w:r>
+            <w:proofErr w:type="spellStart"/>
+            <w:r>
+              <w:t>LocalDateTime</w:t>
+            </w:r>
+            <w:proofErr w:type="spellEnd"/>
           </w:p>
         </w:tc>
         <w:tc>
@@ -442,9 +513,11 @@
             <w:tcW w:w="2827" w:type="dxa"/>
           </w:tcPr>
           <w:p>
+            <w:proofErr w:type="spellStart"/>
             <w:r>
               <w:t>Kata</w:t>
             </w:r>
+            <w:proofErr w:type="spellEnd"/>
           </w:p>
         </w:tc>
       </w:tr>
@@ -473,11 +546,16 @@
       <w:pPr>
         <w:ind w:firstLine="720"/>
       </w:pPr>
+      <w:proofErr w:type="spellStart"/>
       <w:r>
         <w:t>A</w:t>
       </w:r>
       <w:r>
         <w:t>ppController</w:t>
+      </w:r>
+      <w:proofErr w:type="spellEnd"/>
+      <w:r>
+        <w:t xml:space="preserve"> / PLAYER</w:t>
       </w:r>
       <w:r>
         <w:t>:</w:t>
@@ -605,9 +683,11 @@
             <w:pPr>
               <w:jc w:val="center"/>
             </w:pPr>
+            <w:proofErr w:type="spellStart"/>
             <w:r>
               <w:t>Felelős</w:t>
             </w:r>
+            <w:proofErr w:type="spellEnd"/>
           </w:p>
         </w:tc>
       </w:tr>
@@ -653,9 +733,27 @@
             <w:tcW w:w="1164" w:type="dxa"/>
           </w:tcPr>
           <w:p>
-            <w:r>
-              <w:t>belépési oldal betöltése</w:t>
-            </w:r>
+            <w:proofErr w:type="spellStart"/>
+            <w:r>
+              <w:t>belépési</w:t>
+            </w:r>
+            <w:proofErr w:type="spellEnd"/>
+            <w:r>
+              <w:t xml:space="preserve"> </w:t>
+            </w:r>
+            <w:proofErr w:type="spellStart"/>
+            <w:r>
+              <w:t>oldal</w:t>
+            </w:r>
+            <w:proofErr w:type="spellEnd"/>
+            <w:r>
+              <w:t xml:space="preserve"> </w:t>
+            </w:r>
+            <w:proofErr w:type="spellStart"/>
+            <w:r>
+              <w:t>betöltése</w:t>
+            </w:r>
+            <w:proofErr w:type="spellEnd"/>
           </w:p>
         </w:tc>
         <w:tc>
@@ -693,9 +791,11 @@
             <w:tcW w:w="795" w:type="dxa"/>
           </w:tcPr>
           <w:p>
+            <w:proofErr w:type="spellStart"/>
             <w:r>
               <w:t>Kata</w:t>
             </w:r>
+            <w:proofErr w:type="spellEnd"/>
           </w:p>
         </w:tc>
       </w:tr>
@@ -741,9 +841,19 @@
             <w:tcW w:w="1164" w:type="dxa"/>
           </w:tcPr>
           <w:p>
-            <w:r>
-              <w:t>Belépés ellenőrzése</w:t>
-            </w:r>
+            <w:proofErr w:type="spellStart"/>
+            <w:r>
+              <w:t>Belépés</w:t>
+            </w:r>
+            <w:proofErr w:type="spellEnd"/>
+            <w:r>
+              <w:t xml:space="preserve"> </w:t>
+            </w:r>
+            <w:proofErr w:type="spellStart"/>
+            <w:r>
+              <w:t>ellenőrzése</w:t>
+            </w:r>
+            <w:proofErr w:type="spellEnd"/>
           </w:p>
         </w:tc>
         <w:tc>
@@ -777,8 +887,13 @@
                 <w:numId w:val="1"/>
               </w:numPr>
             </w:pPr>
-            <w:r>
-              <w:t>ArrayList&lt;</w:t>
+            <w:proofErr w:type="spellStart"/>
+            <w:r>
+              <w:t>ArrayList</w:t>
+            </w:r>
+            <w:proofErr w:type="spellEnd"/>
+            <w:r>
+              <w:t>&lt;</w:t>
             </w:r>
             <w:r>
               <w:t>Game</w:t>
@@ -786,12 +901,14 @@
             <w:r>
               <w:t xml:space="preserve">&gt; </w:t>
             </w:r>
+            <w:proofErr w:type="spellStart"/>
             <w:r>
               <w:t>game</w:t>
             </w:r>
             <w:r>
               <w:t>List</w:t>
             </w:r>
+            <w:proofErr w:type="spellEnd"/>
           </w:p>
           <w:p>
             <w:pPr>
@@ -801,8 +918,13 @@
                 <w:numId w:val="1"/>
               </w:numPr>
             </w:pPr>
-            <w:r>
-              <w:t>LoggedIn User</w:t>
+            <w:proofErr w:type="spellStart"/>
+            <w:r>
+              <w:t>LoggedIn</w:t>
+            </w:r>
+            <w:proofErr w:type="spellEnd"/>
+            <w:r>
+              <w:t xml:space="preserve"> User</w:t>
             </w:r>
           </w:p>
           <w:p/>
@@ -869,9 +991,11 @@
             <w:tcW w:w="795" w:type="dxa"/>
           </w:tcPr>
           <w:p>
+            <w:proofErr w:type="spellStart"/>
             <w:r>
               <w:t>Kata</w:t>
             </w:r>
+            <w:proofErr w:type="spellEnd"/>
           </w:p>
         </w:tc>
       </w:tr>
@@ -898,8 +1022,13 @@
               <w:jc w:val="center"/>
             </w:pPr>
             <w:r>
-              <w:t>/changepwd</w:t>
-            </w:r>
+              <w:t>/</w:t>
+            </w:r>
+            <w:proofErr w:type="spellStart"/>
+            <w:r>
+              <w:t>changepwd</w:t>
+            </w:r>
+            <w:proofErr w:type="spellEnd"/>
           </w:p>
         </w:tc>
         <w:tc>
@@ -917,9 +1046,51 @@
             <w:tcW w:w="1164" w:type="dxa"/>
           </w:tcPr>
           <w:p>
-            <w:r>
-              <w:t>Új jelszó beállítása első belépés után</w:t>
-            </w:r>
+            <w:proofErr w:type="spellStart"/>
+            <w:r>
+              <w:t>Új</w:t>
+            </w:r>
+            <w:proofErr w:type="spellEnd"/>
+            <w:r>
+              <w:t xml:space="preserve"> </w:t>
+            </w:r>
+            <w:proofErr w:type="spellStart"/>
+            <w:r>
+              <w:t>jelszó</w:t>
+            </w:r>
+            <w:proofErr w:type="spellEnd"/>
+            <w:r>
+              <w:t xml:space="preserve"> </w:t>
+            </w:r>
+            <w:proofErr w:type="spellStart"/>
+            <w:r>
+              <w:t>beállítása</w:t>
+            </w:r>
+            <w:proofErr w:type="spellEnd"/>
+            <w:r>
+              <w:t xml:space="preserve"> </w:t>
+            </w:r>
+            <w:proofErr w:type="spellStart"/>
+            <w:r>
+              <w:t>első</w:t>
+            </w:r>
+            <w:proofErr w:type="spellEnd"/>
+            <w:r>
+              <w:t xml:space="preserve"> </w:t>
+            </w:r>
+            <w:proofErr w:type="spellStart"/>
+            <w:r>
+              <w:t>belépés</w:t>
+            </w:r>
+            <w:proofErr w:type="spellEnd"/>
+            <w:r>
+              <w:t xml:space="preserve"> </w:t>
+            </w:r>
+            <w:proofErr w:type="spellStart"/>
+            <w:r>
+              <w:t>után</w:t>
+            </w:r>
+            <w:proofErr w:type="spellEnd"/>
           </w:p>
         </w:tc>
         <w:tc>
@@ -932,9 +1103,11 @@
             </w:r>
           </w:p>
           <w:p>
+            <w:proofErr w:type="spellStart"/>
             <w:r>
               <w:t>userid</w:t>
             </w:r>
+            <w:proofErr w:type="spellEnd"/>
           </w:p>
         </w:tc>
         <w:tc>
@@ -966,8 +1139,13 @@
                 <w:numId w:val="1"/>
               </w:numPr>
             </w:pPr>
-            <w:r>
-              <w:t>LoggedIn User</w:t>
+            <w:proofErr w:type="spellStart"/>
+            <w:r>
+              <w:t>LoggedIn</w:t>
+            </w:r>
+            <w:proofErr w:type="spellEnd"/>
+            <w:r>
+              <w:t xml:space="preserve"> User</w:t>
             </w:r>
           </w:p>
         </w:tc>
@@ -986,9 +1164,11 @@
             <w:tcW w:w="795" w:type="dxa"/>
           </w:tcPr>
           <w:p>
+            <w:proofErr w:type="spellStart"/>
             <w:r>
               <w:t>Jani</w:t>
             </w:r>
+            <w:proofErr w:type="spellEnd"/>
           </w:p>
         </w:tc>
       </w:tr>
@@ -1034,9 +1214,19 @@
             <w:tcW w:w="1164" w:type="dxa"/>
           </w:tcPr>
           <w:p>
-            <w:r>
-              <w:t>Felhasználó kiléptetése</w:t>
-            </w:r>
+            <w:proofErr w:type="spellStart"/>
+            <w:r>
+              <w:t>Felhasználó</w:t>
+            </w:r>
+            <w:proofErr w:type="spellEnd"/>
+            <w:r>
+              <w:t xml:space="preserve"> </w:t>
+            </w:r>
+            <w:proofErr w:type="spellStart"/>
+            <w:r>
+              <w:t>kiléptetése</w:t>
+            </w:r>
+            <w:proofErr w:type="spellEnd"/>
           </w:p>
         </w:tc>
         <w:tc>
@@ -1044,11 +1234,21 @@
             <w:tcW w:w="1013" w:type="dxa"/>
           </w:tcPr>
           <w:p>
+            <w:proofErr w:type="spellStart"/>
             <w:r>
               <w:t>userid</w:t>
             </w:r>
-            <w:r>
-              <w:t xml:space="preserve"> (loggedin)</w:t>
+            <w:proofErr w:type="spellEnd"/>
+            <w:r>
+              <w:t xml:space="preserve"> (</w:t>
+            </w:r>
+            <w:proofErr w:type="spellStart"/>
+            <w:r>
+              <w:t>loggedin</w:t>
+            </w:r>
+            <w:proofErr w:type="spellEnd"/>
+            <w:r>
+              <w:t>)</w:t>
             </w:r>
           </w:p>
         </w:tc>
@@ -1118,8 +1318,13 @@
               <w:jc w:val="center"/>
             </w:pPr>
             <w:r>
-              <w:t>/searchbyuser</w:t>
-            </w:r>
+              <w:t>/</w:t>
+            </w:r>
+            <w:proofErr w:type="spellStart"/>
+            <w:r>
+              <w:t>searchbyuser</w:t>
+            </w:r>
+            <w:proofErr w:type="spellEnd"/>
           </w:p>
         </w:tc>
         <w:tc>
@@ -1137,15 +1342,62 @@
             <w:tcW w:w="1164" w:type="dxa"/>
           </w:tcPr>
           <w:p>
-            <w:r>
-              <w:t xml:space="preserve">Csak azokat </w:t>
-            </w:r>
-            <w:r>
-              <w:t xml:space="preserve">a mérkőzéseket </w:t>
-            </w:r>
-            <w:r>
-              <w:t>jelenítse meg, ahol a kiválasztott User szerepel</w:t>
-            </w:r>
+            <w:proofErr w:type="spellStart"/>
+            <w:r>
+              <w:t>Csak</w:t>
+            </w:r>
+            <w:proofErr w:type="spellEnd"/>
+            <w:r>
+              <w:t xml:space="preserve"> </w:t>
+            </w:r>
+            <w:proofErr w:type="spellStart"/>
+            <w:r>
+              <w:t>azokat</w:t>
+            </w:r>
+            <w:proofErr w:type="spellEnd"/>
+            <w:r>
+              <w:t xml:space="preserve"> </w:t>
+            </w:r>
+            <w:r>
+              <w:t xml:space="preserve">a </w:t>
+            </w:r>
+            <w:proofErr w:type="spellStart"/>
+            <w:r>
+              <w:t>mérkőzéseket</w:t>
+            </w:r>
+            <w:proofErr w:type="spellEnd"/>
+            <w:r>
+              <w:t xml:space="preserve"> </w:t>
+            </w:r>
+            <w:proofErr w:type="spellStart"/>
+            <w:r>
+              <w:t>jelenítse</w:t>
+            </w:r>
+            <w:proofErr w:type="spellEnd"/>
+            <w:r>
+              <w:t xml:space="preserve"> meg, </w:t>
+            </w:r>
+            <w:proofErr w:type="spellStart"/>
+            <w:r>
+              <w:t>ahol</w:t>
+            </w:r>
+            <w:proofErr w:type="spellEnd"/>
+            <w:r>
+              <w:t xml:space="preserve"> a </w:t>
+            </w:r>
+            <w:proofErr w:type="spellStart"/>
+            <w:r>
+              <w:t>kiválasztott</w:t>
+            </w:r>
+            <w:proofErr w:type="spellEnd"/>
+            <w:r>
+              <w:t xml:space="preserve"> User </w:t>
+            </w:r>
+            <w:proofErr w:type="spellStart"/>
+            <w:r>
+              <w:t>szerepel</w:t>
+            </w:r>
+            <w:proofErr w:type="spellEnd"/>
           </w:p>
         </w:tc>
         <w:tc>
@@ -1153,15 +1405,30 @@
             <w:tcW w:w="1013" w:type="dxa"/>
           </w:tcPr>
           <w:p>
-            <w:r>
-              <w:t>userid (loggedin)</w:t>
+            <w:proofErr w:type="spellStart"/>
+            <w:r>
+              <w:t>userid</w:t>
+            </w:r>
+            <w:proofErr w:type="spellEnd"/>
+            <w:r>
+              <w:t xml:space="preserve"> (</w:t>
+            </w:r>
+            <w:proofErr w:type="spellStart"/>
+            <w:r>
+              <w:t>loggedin</w:t>
+            </w:r>
+            <w:proofErr w:type="spellEnd"/>
+            <w:r>
+              <w:t>)</w:t>
             </w:r>
           </w:p>
           <w:p/>
           <w:p>
+            <w:proofErr w:type="spellStart"/>
             <w:r>
               <w:t>search_userid</w:t>
             </w:r>
+            <w:proofErr w:type="spellEnd"/>
           </w:p>
         </w:tc>
         <w:tc>
@@ -1181,9 +1448,19 @@
                 <w:numId w:val="2"/>
               </w:numPr>
             </w:pPr>
-            <w:r>
-              <w:t>ArrayList&lt;Game&gt; gameList</w:t>
-            </w:r>
+            <w:proofErr w:type="spellStart"/>
+            <w:r>
+              <w:t>ArrayList</w:t>
+            </w:r>
+            <w:proofErr w:type="spellEnd"/>
+            <w:r>
+              <w:t xml:space="preserve">&lt;Game&gt; </w:t>
+            </w:r>
+            <w:proofErr w:type="spellStart"/>
+            <w:r>
+              <w:t>gameList</w:t>
+            </w:r>
+            <w:proofErr w:type="spellEnd"/>
           </w:p>
           <w:p>
             <w:pPr>
@@ -1193,9 +1470,11 @@
                 <w:numId w:val="2"/>
               </w:numPr>
             </w:pPr>
+            <w:proofErr w:type="spellStart"/>
             <w:r>
               <w:t>LoggedInUser</w:t>
             </w:r>
+            <w:proofErr w:type="spellEnd"/>
           </w:p>
         </w:tc>
         <w:tc>
@@ -1242,8 +1521,13 @@
               <w:jc w:val="center"/>
             </w:pPr>
             <w:r>
-              <w:t>/searchbycourt</w:t>
-            </w:r>
+              <w:t>/</w:t>
+            </w:r>
+            <w:proofErr w:type="spellStart"/>
+            <w:r>
+              <w:t>searchbycourt</w:t>
+            </w:r>
+            <w:proofErr w:type="spellEnd"/>
           </w:p>
         </w:tc>
         <w:tc>
@@ -1261,9 +1545,75 @@
             <w:tcW w:w="1164" w:type="dxa"/>
           </w:tcPr>
           <w:p>
-            <w:r>
-              <w:t>Csak azokat jelenítse a mérkőzéseket jelenítse meg, ahol a kiválasztott helyszín szerepel</w:t>
-            </w:r>
+            <w:proofErr w:type="spellStart"/>
+            <w:r>
+              <w:t>Csak</w:t>
+            </w:r>
+            <w:proofErr w:type="spellEnd"/>
+            <w:r>
+              <w:t xml:space="preserve"> </w:t>
+            </w:r>
+            <w:proofErr w:type="spellStart"/>
+            <w:r>
+              <w:t>azokat</w:t>
+            </w:r>
+            <w:proofErr w:type="spellEnd"/>
+            <w:r>
+              <w:t xml:space="preserve"> </w:t>
+            </w:r>
+            <w:proofErr w:type="spellStart"/>
+            <w:r>
+              <w:t>jelenítse</w:t>
+            </w:r>
+            <w:proofErr w:type="spellEnd"/>
+            <w:r>
+              <w:t xml:space="preserve"> a </w:t>
+            </w:r>
+            <w:proofErr w:type="spellStart"/>
+            <w:r>
+              <w:t>mérkőzéseket</w:t>
+            </w:r>
+            <w:proofErr w:type="spellEnd"/>
+            <w:r>
+              <w:t xml:space="preserve"> </w:t>
+            </w:r>
+            <w:proofErr w:type="spellStart"/>
+            <w:r>
+              <w:t>jelenítse</w:t>
+            </w:r>
+            <w:proofErr w:type="spellEnd"/>
+            <w:r>
+              <w:t xml:space="preserve"> meg, </w:t>
+            </w:r>
+            <w:proofErr w:type="spellStart"/>
+            <w:r>
+              <w:t>ahol</w:t>
+            </w:r>
+            <w:proofErr w:type="spellEnd"/>
+            <w:r>
+              <w:t xml:space="preserve"> a </w:t>
+            </w:r>
+            <w:proofErr w:type="spellStart"/>
+            <w:r>
+              <w:t>kiválasztott</w:t>
+            </w:r>
+            <w:proofErr w:type="spellEnd"/>
+            <w:r>
+              <w:t xml:space="preserve"> </w:t>
+            </w:r>
+            <w:proofErr w:type="spellStart"/>
+            <w:r>
+              <w:t>helyszín</w:t>
+            </w:r>
+            <w:proofErr w:type="spellEnd"/>
+            <w:r>
+              <w:t xml:space="preserve"> </w:t>
+            </w:r>
+            <w:proofErr w:type="spellStart"/>
+            <w:r>
+              <w:t>szerepel</w:t>
+            </w:r>
+            <w:proofErr w:type="spellEnd"/>
           </w:p>
         </w:tc>
         <w:tc>
@@ -1271,20 +1621,32 @@
             <w:tcW w:w="1013" w:type="dxa"/>
           </w:tcPr>
           <w:p>
+            <w:proofErr w:type="spellStart"/>
             <w:r>
               <w:t>userid</w:t>
             </w:r>
-          </w:p>
-          <w:p>
-            <w:r>
-              <w:t>(loggedin)</w:t>
+            <w:proofErr w:type="spellEnd"/>
+          </w:p>
+          <w:p>
+            <w:r>
+              <w:t>(</w:t>
+            </w:r>
+            <w:proofErr w:type="spellStart"/>
+            <w:r>
+              <w:t>loggedin</w:t>
+            </w:r>
+            <w:proofErr w:type="spellEnd"/>
+            <w:r>
+              <w:t>)</w:t>
             </w:r>
           </w:p>
           <w:p/>
           <w:p>
+            <w:proofErr w:type="spellStart"/>
             <w:r>
               <w:t>courtid</w:t>
             </w:r>
+            <w:proofErr w:type="spellEnd"/>
           </w:p>
         </w:tc>
         <w:tc>
@@ -1304,9 +1666,19 @@
                 <w:numId w:val="2"/>
               </w:numPr>
             </w:pPr>
-            <w:r>
-              <w:t>ArrayList&lt;Game&gt; gameList</w:t>
-            </w:r>
+            <w:proofErr w:type="spellStart"/>
+            <w:r>
+              <w:t>ArrayList</w:t>
+            </w:r>
+            <w:proofErr w:type="spellEnd"/>
+            <w:r>
+              <w:t xml:space="preserve">&lt;Game&gt; </w:t>
+            </w:r>
+            <w:proofErr w:type="spellStart"/>
+            <w:r>
+              <w:t>gameList</w:t>
+            </w:r>
+            <w:proofErr w:type="spellEnd"/>
           </w:p>
           <w:p>
             <w:pPr>
@@ -1316,9 +1688,11 @@
                 <w:numId w:val="2"/>
               </w:numPr>
             </w:pPr>
+            <w:proofErr w:type="spellStart"/>
             <w:r>
               <w:t>LoggedInUser</w:t>
             </w:r>
+            <w:proofErr w:type="spellEnd"/>
           </w:p>
         </w:tc>
         <w:tc>
@@ -1336,9 +1710,11 @@
             <w:tcW w:w="795" w:type="dxa"/>
           </w:tcPr>
           <w:p>
+            <w:proofErr w:type="spellStart"/>
             <w:r>
               <w:t>Jani</w:t>
             </w:r>
+            <w:proofErr w:type="spellEnd"/>
           </w:p>
         </w:tc>
       </w:tr>
@@ -1372,6 +1748,1412 @@
       <w:pPr>
         <w:ind w:firstLine="720"/>
       </w:pPr>
+      <w:proofErr w:type="spellStart"/>
+      <w:r>
+        <w:t>AppController</w:t>
+      </w:r>
+      <w:proofErr w:type="spellEnd"/>
+      <w:r>
+        <w:t xml:space="preserve"> / ADMIN</w:t>
+      </w:r>
+    </w:p>
+    <w:p>
+      <w:pPr>
+        <w:ind w:firstLine="720"/>
+      </w:pPr>
+    </w:p>
+    <w:tbl>
+      <w:tblPr>
+        <w:tblStyle w:val="Rcsostblzat"/>
+        <w:tblW w:w="10682" w:type="dxa"/>
+        <w:tblLayout w:type="fixed"/>
+        <w:tblLook w:val="04A0"/>
+      </w:tblPr>
+      <w:tblGrid>
+        <w:gridCol w:w="1101"/>
+        <w:gridCol w:w="1223"/>
+        <w:gridCol w:w="650"/>
+        <w:gridCol w:w="1164"/>
+        <w:gridCol w:w="1013"/>
+        <w:gridCol w:w="2689"/>
+        <w:gridCol w:w="2047"/>
+        <w:gridCol w:w="795"/>
+      </w:tblGrid>
+      <w:tr>
+        <w:tc>
+          <w:tcPr>
+            <w:tcW w:w="1101" w:type="dxa"/>
+          </w:tcPr>
+          <w:p>
+            <w:pPr>
+              <w:jc w:val="center"/>
+            </w:pPr>
+            <w:r>
+              <w:t>HONNAN</w:t>
+            </w:r>
+          </w:p>
+        </w:tc>
+        <w:tc>
+          <w:tcPr>
+            <w:tcW w:w="1223" w:type="dxa"/>
+          </w:tcPr>
+          <w:p>
+            <w:pPr>
+              <w:jc w:val="center"/>
+            </w:pPr>
+            <w:r>
+              <w:t>HOVA</w:t>
+            </w:r>
+          </w:p>
+        </w:tc>
+        <w:tc>
+          <w:tcPr>
+            <w:tcW w:w="650" w:type="dxa"/>
+          </w:tcPr>
+          <w:p>
+            <w:pPr>
+              <w:jc w:val="center"/>
+            </w:pPr>
+            <w:r>
+              <w:t>TYPE</w:t>
+            </w:r>
+          </w:p>
+        </w:tc>
+        <w:tc>
+          <w:tcPr>
+            <w:tcW w:w="1164" w:type="dxa"/>
+          </w:tcPr>
+          <w:p>
+            <w:pPr>
+              <w:jc w:val="center"/>
+            </w:pPr>
+            <w:r>
+              <w:t>FUNKCIÓ</w:t>
+            </w:r>
+          </w:p>
+        </w:tc>
+        <w:tc>
+          <w:tcPr>
+            <w:tcW w:w="1013" w:type="dxa"/>
+          </w:tcPr>
+          <w:p>
+            <w:pPr>
+              <w:jc w:val="center"/>
+            </w:pPr>
+            <w:r>
+              <w:t>INPUT</w:t>
+            </w:r>
+          </w:p>
+        </w:tc>
+        <w:tc>
+          <w:tcPr>
+            <w:tcW w:w="2689" w:type="dxa"/>
+          </w:tcPr>
+          <w:p>
+            <w:pPr>
+              <w:jc w:val="center"/>
+            </w:pPr>
+            <w:r>
+              <w:t>OUTPUT</w:t>
+            </w:r>
+          </w:p>
+        </w:tc>
+        <w:tc>
+          <w:tcPr>
+            <w:tcW w:w="2047" w:type="dxa"/>
+          </w:tcPr>
+          <w:p>
+            <w:pPr>
+              <w:jc w:val="center"/>
+            </w:pPr>
+            <w:r>
+              <w:t>HTML</w:t>
+            </w:r>
+          </w:p>
+        </w:tc>
+        <w:tc>
+          <w:tcPr>
+            <w:tcW w:w="795" w:type="dxa"/>
+          </w:tcPr>
+          <w:p>
+            <w:pPr>
+              <w:jc w:val="center"/>
+            </w:pPr>
+            <w:proofErr w:type="spellStart"/>
+            <w:r>
+              <w:t>Felelős</w:t>
+            </w:r>
+            <w:proofErr w:type="spellEnd"/>
+          </w:p>
+        </w:tc>
+      </w:tr>
+      <w:tr>
+        <w:tc>
+          <w:tcPr>
+            <w:tcW w:w="1101" w:type="dxa"/>
+          </w:tcPr>
+          <w:p>
+            <w:pPr>
+              <w:jc w:val="center"/>
+            </w:pPr>
+            <w:r>
+              <w:t>login.html</w:t>
+            </w:r>
+          </w:p>
+        </w:tc>
+        <w:tc>
+          <w:tcPr>
+            <w:tcW w:w="1223" w:type="dxa"/>
+          </w:tcPr>
+          <w:p>
+            <w:pPr>
+              <w:jc w:val="center"/>
+            </w:pPr>
+            <w:r>
+              <w:t>/login</w:t>
+            </w:r>
+          </w:p>
+        </w:tc>
+        <w:tc>
+          <w:tcPr>
+            <w:tcW w:w="650" w:type="dxa"/>
+          </w:tcPr>
+          <w:p>
+            <w:pPr>
+              <w:jc w:val="center"/>
+            </w:pPr>
+            <w:r>
+              <w:t>POST</w:t>
+            </w:r>
+          </w:p>
+        </w:tc>
+        <w:tc>
+          <w:tcPr>
+            <w:tcW w:w="1164" w:type="dxa"/>
+          </w:tcPr>
+          <w:p>
+            <w:pPr>
+              <w:jc w:val="center"/>
+            </w:pPr>
+            <w:proofErr w:type="spellStart"/>
+            <w:r>
+              <w:t>Belépés</w:t>
+            </w:r>
+            <w:proofErr w:type="spellEnd"/>
+            <w:r>
+              <w:t xml:space="preserve"> </w:t>
+            </w:r>
+            <w:proofErr w:type="spellStart"/>
+            <w:r>
+              <w:t>Adminként</w:t>
+            </w:r>
+            <w:proofErr w:type="spellEnd"/>
+          </w:p>
+        </w:tc>
+        <w:tc>
+          <w:tcPr>
+            <w:tcW w:w="1013" w:type="dxa"/>
+          </w:tcPr>
+          <w:p>
+            <w:pPr>
+              <w:jc w:val="center"/>
+            </w:pPr>
+            <w:r>
+              <w:t>name</w:t>
+            </w:r>
+            <w:r>
+              <w:br/>
+              <w:t>password</w:t>
+            </w:r>
+          </w:p>
+        </w:tc>
+        <w:tc>
+          <w:tcPr>
+            <w:tcW w:w="2689" w:type="dxa"/>
+          </w:tcPr>
+          <w:p>
+            <w:r>
+              <w:t>index.html:</w:t>
+            </w:r>
+          </w:p>
+          <w:p>
+            <w:pPr>
+              <w:pStyle w:val="Listaszerbekezds"/>
+              <w:numPr>
+                <w:ilvl w:val="0"/>
+                <w:numId w:val="1"/>
+              </w:numPr>
+            </w:pPr>
+            <w:proofErr w:type="spellStart"/>
+            <w:r>
+              <w:t>ArrayList</w:t>
+            </w:r>
+            <w:proofErr w:type="spellEnd"/>
+            <w:r>
+              <w:t xml:space="preserve">&lt;Game&gt; </w:t>
+            </w:r>
+            <w:proofErr w:type="spellStart"/>
+            <w:r>
+              <w:t>gameList</w:t>
+            </w:r>
+            <w:proofErr w:type="spellEnd"/>
+          </w:p>
+          <w:p>
+            <w:pPr>
+              <w:pStyle w:val="Listaszerbekezds"/>
+              <w:numPr>
+                <w:ilvl w:val="0"/>
+                <w:numId w:val="1"/>
+              </w:numPr>
+            </w:pPr>
+            <w:proofErr w:type="spellStart"/>
+            <w:r>
+              <w:t>LoggedIn</w:t>
+            </w:r>
+            <w:proofErr w:type="spellEnd"/>
+            <w:r>
+              <w:t xml:space="preserve"> User</w:t>
+            </w:r>
+          </w:p>
+          <w:p/>
+          <w:p>
+            <w:r>
+              <w:t>changepassword.html:</w:t>
+            </w:r>
+          </w:p>
+          <w:p>
+            <w:pPr>
+              <w:pStyle w:val="Listaszerbekezds"/>
+              <w:numPr>
+                <w:ilvl w:val="0"/>
+                <w:numId w:val="1"/>
+              </w:numPr>
+            </w:pPr>
+            <w:r>
+              <w:t>User</w:t>
+            </w:r>
+          </w:p>
+          <w:p/>
+          <w:p>
+            <w:r>
+              <w:t>login.html:</w:t>
+            </w:r>
+          </w:p>
+          <w:p>
+            <w:pPr>
+              <w:jc w:val="center"/>
+            </w:pPr>
+            <w:r>
+              <w:t>Message (STRING)</w:t>
+            </w:r>
+          </w:p>
+          <w:p/>
+          <w:p>
+            <w:r>
+              <w:t>admin.html:</w:t>
+            </w:r>
+          </w:p>
+          <w:p>
+            <w:pPr>
+              <w:ind w:left="720"/>
+            </w:pPr>
+            <w:r>
+              <w:t>admin (USER)</w:t>
+            </w:r>
+          </w:p>
+          <w:p>
+            <w:pPr>
+              <w:ind w:left="720"/>
+            </w:pPr>
+          </w:p>
+          <w:p>
+            <w:pPr>
+              <w:ind w:left="720"/>
+            </w:pPr>
+            <w:r>
+              <w:t>m</w:t>
+            </w:r>
+            <w:r>
+              <w:t>essage (STRING)</w:t>
+            </w:r>
+          </w:p>
+          <w:p>
+            <w:pPr>
+              <w:ind w:left="720"/>
+            </w:pPr>
+          </w:p>
+          <w:p>
+            <w:pPr>
+              <w:ind w:left="720"/>
+            </w:pPr>
+            <w:proofErr w:type="spellStart"/>
+            <w:r>
+              <w:t>userList</w:t>
+            </w:r>
+            <w:proofErr w:type="spellEnd"/>
+            <w:r>
+              <w:t xml:space="preserve"> </w:t>
+            </w:r>
+            <w:r>
+              <w:t>(</w:t>
+            </w:r>
+            <w:proofErr w:type="spellStart"/>
+            <w:r>
+              <w:t>ArrayList</w:t>
+            </w:r>
+            <w:proofErr w:type="spellEnd"/>
+            <w:r>
+              <w:t>&lt;User&gt;)</w:t>
+            </w:r>
+          </w:p>
+          <w:p>
+            <w:pPr>
+              <w:ind w:left="720"/>
+            </w:pPr>
+          </w:p>
+          <w:p>
+            <w:pPr>
+              <w:ind w:left="720"/>
+            </w:pPr>
+            <w:proofErr w:type="spellStart"/>
+            <w:r>
+              <w:t>courtList</w:t>
+            </w:r>
+            <w:proofErr w:type="spellEnd"/>
+            <w:r>
+              <w:t xml:space="preserve"> (</w:t>
+            </w:r>
+            <w:proofErr w:type="spellStart"/>
+            <w:r>
+              <w:t>ArrayList</w:t>
+            </w:r>
+            <w:proofErr w:type="spellEnd"/>
+            <w:r>
+              <w:t>&lt;Court&gt;)</w:t>
+            </w:r>
+          </w:p>
+        </w:tc>
+        <w:tc>
+          <w:tcPr>
+            <w:tcW w:w="2047" w:type="dxa"/>
+          </w:tcPr>
+          <w:p>
+            <w:r>
+              <w:t>index.html</w:t>
+            </w:r>
+          </w:p>
+          <w:p/>
+          <w:p>
+            <w:r>
+              <w:t>changepassword.html</w:t>
+            </w:r>
+          </w:p>
+          <w:p/>
+          <w:p>
+            <w:r>
+              <w:t>login.html</w:t>
+            </w:r>
+          </w:p>
+          <w:p/>
+          <w:p>
+            <w:r>
+              <w:t>admin.html</w:t>
+            </w:r>
+          </w:p>
+        </w:tc>
+        <w:tc>
+          <w:tcPr>
+            <w:tcW w:w="795" w:type="dxa"/>
+          </w:tcPr>
+          <w:p>
+            <w:pPr>
+              <w:jc w:val="center"/>
+            </w:pPr>
+            <w:proofErr w:type="spellStart"/>
+            <w:r>
+              <w:t>Kata</w:t>
+            </w:r>
+            <w:proofErr w:type="spellEnd"/>
+          </w:p>
+        </w:tc>
+      </w:tr>
+      <w:tr>
+        <w:tc>
+          <w:tcPr>
+            <w:tcW w:w="1101" w:type="dxa"/>
+          </w:tcPr>
+          <w:p>
+            <w:pPr>
+              <w:jc w:val="center"/>
+            </w:pPr>
+            <w:r>
+              <w:t>admin.html</w:t>
+            </w:r>
+          </w:p>
+        </w:tc>
+        <w:tc>
+          <w:tcPr>
+            <w:tcW w:w="1223" w:type="dxa"/>
+          </w:tcPr>
+          <w:p>
+            <w:pPr>
+              <w:jc w:val="center"/>
+            </w:pPr>
+            <w:r>
+              <w:t>/</w:t>
+            </w:r>
+            <w:proofErr w:type="spellStart"/>
+            <w:r>
+              <w:t>adduser</w:t>
+            </w:r>
+            <w:proofErr w:type="spellEnd"/>
+          </w:p>
+        </w:tc>
+        <w:tc>
+          <w:tcPr>
+            <w:tcW w:w="650" w:type="dxa"/>
+          </w:tcPr>
+          <w:p>
+            <w:pPr>
+              <w:jc w:val="center"/>
+            </w:pPr>
+            <w:r>
+              <w:t>POST</w:t>
+            </w:r>
+          </w:p>
+        </w:tc>
+        <w:tc>
+          <w:tcPr>
+            <w:tcW w:w="1164" w:type="dxa"/>
+          </w:tcPr>
+          <w:p>
+            <w:pPr>
+              <w:jc w:val="center"/>
+            </w:pPr>
+            <w:proofErr w:type="spellStart"/>
+            <w:r>
+              <w:t>Új</w:t>
+            </w:r>
+            <w:proofErr w:type="spellEnd"/>
+            <w:r>
+              <w:t xml:space="preserve"> </w:t>
+            </w:r>
+            <w:proofErr w:type="spellStart"/>
+            <w:r>
+              <w:t>felhasználó</w:t>
+            </w:r>
+            <w:proofErr w:type="spellEnd"/>
+            <w:r>
+              <w:t xml:space="preserve"> </w:t>
+            </w:r>
+            <w:proofErr w:type="spellStart"/>
+            <w:r>
+              <w:t>regisztrálása</w:t>
+            </w:r>
+            <w:proofErr w:type="spellEnd"/>
+          </w:p>
+        </w:tc>
+        <w:tc>
+          <w:tcPr>
+            <w:tcW w:w="1013" w:type="dxa"/>
+          </w:tcPr>
+          <w:p>
+            <w:pPr>
+              <w:jc w:val="center"/>
+            </w:pPr>
+            <w:proofErr w:type="spellStart"/>
+            <w:r>
+              <w:t>admin_id</w:t>
+            </w:r>
+            <w:proofErr w:type="spellEnd"/>
+          </w:p>
+          <w:p>
+            <w:pPr>
+              <w:jc w:val="center"/>
+            </w:pPr>
+          </w:p>
+          <w:p>
+            <w:pPr>
+              <w:jc w:val="center"/>
+            </w:pPr>
+            <w:r>
+              <w:t>username</w:t>
+            </w:r>
+          </w:p>
+        </w:tc>
+        <w:tc>
+          <w:tcPr>
+            <w:tcW w:w="2689" w:type="dxa"/>
+          </w:tcPr>
+          <w:p>
+            <w:r>
+              <w:t>admin.html:</w:t>
+            </w:r>
+          </w:p>
+          <w:p>
+            <w:pPr>
+              <w:ind w:left="720"/>
+            </w:pPr>
+            <w:r>
+              <w:t>admin (USER)</w:t>
+            </w:r>
+          </w:p>
+          <w:p>
+            <w:pPr>
+              <w:ind w:left="720"/>
+            </w:pPr>
+          </w:p>
+          <w:p>
+            <w:pPr>
+              <w:ind w:left="720"/>
+            </w:pPr>
+            <w:r>
+              <w:t>m</w:t>
+            </w:r>
+            <w:r>
+              <w:t>essage (STRING)</w:t>
+            </w:r>
+          </w:p>
+          <w:p>
+            <w:pPr>
+              <w:ind w:left="720"/>
+            </w:pPr>
+          </w:p>
+          <w:p>
+            <w:pPr>
+              <w:ind w:left="720"/>
+            </w:pPr>
+            <w:proofErr w:type="spellStart"/>
+            <w:r>
+              <w:t>userList</w:t>
+            </w:r>
+            <w:proofErr w:type="spellEnd"/>
+            <w:r>
+              <w:t xml:space="preserve"> </w:t>
+            </w:r>
+            <w:r>
+              <w:t>(</w:t>
+            </w:r>
+            <w:proofErr w:type="spellStart"/>
+            <w:r>
+              <w:t>ArrayList</w:t>
+            </w:r>
+            <w:proofErr w:type="spellEnd"/>
+            <w:r>
+              <w:t>&lt;User&gt;)</w:t>
+            </w:r>
+          </w:p>
+          <w:p>
+            <w:pPr>
+              <w:ind w:left="720"/>
+            </w:pPr>
+          </w:p>
+          <w:p>
+            <w:pPr>
+              <w:ind w:left="720"/>
+            </w:pPr>
+            <w:proofErr w:type="spellStart"/>
+            <w:r>
+              <w:t>courtList</w:t>
+            </w:r>
+            <w:proofErr w:type="spellEnd"/>
+            <w:r>
+              <w:t xml:space="preserve"> (</w:t>
+            </w:r>
+            <w:proofErr w:type="spellStart"/>
+            <w:r>
+              <w:t>ArrayList</w:t>
+            </w:r>
+            <w:proofErr w:type="spellEnd"/>
+            <w:r>
+              <w:t>&lt;Court&gt;)</w:t>
+            </w:r>
+          </w:p>
+        </w:tc>
+        <w:tc>
+          <w:tcPr>
+            <w:tcW w:w="2047" w:type="dxa"/>
+          </w:tcPr>
+          <w:p>
+            <w:r>
+              <w:t>admin.html</w:t>
+            </w:r>
+          </w:p>
+        </w:tc>
+        <w:tc>
+          <w:tcPr>
+            <w:tcW w:w="795" w:type="dxa"/>
+          </w:tcPr>
+          <w:p>
+            <w:pPr>
+              <w:jc w:val="center"/>
+            </w:pPr>
+            <w:r>
+              <w:t>Gergő</w:t>
+            </w:r>
+          </w:p>
+        </w:tc>
+      </w:tr>
+      <w:tr>
+        <w:tc>
+          <w:tcPr>
+            <w:tcW w:w="1101" w:type="dxa"/>
+          </w:tcPr>
+          <w:p>
+            <w:pPr>
+              <w:jc w:val="center"/>
+            </w:pPr>
+            <w:r>
+              <w:t>admin.html</w:t>
+            </w:r>
+          </w:p>
+        </w:tc>
+        <w:tc>
+          <w:tcPr>
+            <w:tcW w:w="1223" w:type="dxa"/>
+          </w:tcPr>
+          <w:p>
+            <w:pPr>
+              <w:jc w:val="center"/>
+            </w:pPr>
+            <w:r>
+              <w:t>/</w:t>
+            </w:r>
+            <w:proofErr w:type="spellStart"/>
+            <w:r>
+              <w:t>addcourt</w:t>
+            </w:r>
+            <w:proofErr w:type="spellEnd"/>
+          </w:p>
+        </w:tc>
+        <w:tc>
+          <w:tcPr>
+            <w:tcW w:w="650" w:type="dxa"/>
+          </w:tcPr>
+          <w:p>
+            <w:pPr>
+              <w:jc w:val="center"/>
+            </w:pPr>
+            <w:r>
+              <w:t>POST</w:t>
+            </w:r>
+          </w:p>
+        </w:tc>
+        <w:tc>
+          <w:tcPr>
+            <w:tcW w:w="1164" w:type="dxa"/>
+          </w:tcPr>
+          <w:p>
+            <w:pPr>
+              <w:jc w:val="center"/>
+            </w:pPr>
+            <w:proofErr w:type="spellStart"/>
+            <w:r>
+              <w:t>Új</w:t>
+            </w:r>
+            <w:proofErr w:type="spellEnd"/>
+            <w:r>
+              <w:t xml:space="preserve"> </w:t>
+            </w:r>
+            <w:proofErr w:type="spellStart"/>
+            <w:r>
+              <w:t>helyszín</w:t>
+            </w:r>
+            <w:proofErr w:type="spellEnd"/>
+            <w:r>
+              <w:t xml:space="preserve"> </w:t>
+            </w:r>
+            <w:proofErr w:type="spellStart"/>
+            <w:r>
+              <w:t>regisztrálása</w:t>
+            </w:r>
+            <w:proofErr w:type="spellEnd"/>
+          </w:p>
+        </w:tc>
+        <w:tc>
+          <w:tcPr>
+            <w:tcW w:w="1013" w:type="dxa"/>
+          </w:tcPr>
+          <w:p>
+            <w:pPr>
+              <w:jc w:val="center"/>
+            </w:pPr>
+            <w:proofErr w:type="spellStart"/>
+            <w:r>
+              <w:t>admin_id</w:t>
+            </w:r>
+            <w:proofErr w:type="spellEnd"/>
+          </w:p>
+          <w:p>
+            <w:pPr>
+              <w:jc w:val="center"/>
+            </w:pPr>
+          </w:p>
+          <w:p>
+            <w:pPr>
+              <w:jc w:val="center"/>
+            </w:pPr>
+            <w:proofErr w:type="spellStart"/>
+            <w:r>
+              <w:t>courtname</w:t>
+            </w:r>
+            <w:proofErr w:type="spellEnd"/>
+          </w:p>
+          <w:p>
+            <w:pPr>
+              <w:jc w:val="center"/>
+            </w:pPr>
+            <w:proofErr w:type="spellStart"/>
+            <w:r>
+              <w:t>courtaddress</w:t>
+            </w:r>
+            <w:proofErr w:type="spellEnd"/>
+          </w:p>
+          <w:p>
+            <w:pPr>
+              <w:jc w:val="center"/>
+            </w:pPr>
+            <w:proofErr w:type="spellStart"/>
+            <w:r>
+              <w:t>courtrent</w:t>
+            </w:r>
+            <w:proofErr w:type="spellEnd"/>
+          </w:p>
+        </w:tc>
+        <w:tc>
+          <w:tcPr>
+            <w:tcW w:w="2689" w:type="dxa"/>
+          </w:tcPr>
+          <w:p>
+            <w:r>
+              <w:t>admin.html:</w:t>
+            </w:r>
+          </w:p>
+          <w:p>
+            <w:pPr>
+              <w:ind w:left="720"/>
+            </w:pPr>
+            <w:r>
+              <w:t>admin (USER)</w:t>
+            </w:r>
+          </w:p>
+          <w:p>
+            <w:pPr>
+              <w:ind w:left="720"/>
+            </w:pPr>
+          </w:p>
+          <w:p>
+            <w:pPr>
+              <w:ind w:left="720"/>
+            </w:pPr>
+            <w:r>
+              <w:t>m</w:t>
+            </w:r>
+            <w:r>
+              <w:t>essage (STRING)</w:t>
+            </w:r>
+          </w:p>
+          <w:p>
+            <w:pPr>
+              <w:ind w:left="720"/>
+            </w:pPr>
+          </w:p>
+          <w:p>
+            <w:pPr>
+              <w:ind w:left="720"/>
+            </w:pPr>
+            <w:proofErr w:type="spellStart"/>
+            <w:r>
+              <w:t>userList</w:t>
+            </w:r>
+            <w:proofErr w:type="spellEnd"/>
+            <w:r>
+              <w:t xml:space="preserve"> </w:t>
+            </w:r>
+            <w:r>
+              <w:t>(</w:t>
+            </w:r>
+            <w:proofErr w:type="spellStart"/>
+            <w:r>
+              <w:t>ArrayList</w:t>
+            </w:r>
+            <w:proofErr w:type="spellEnd"/>
+            <w:r>
+              <w:t>&lt;User&gt;)</w:t>
+            </w:r>
+          </w:p>
+          <w:p>
+            <w:pPr>
+              <w:ind w:left="720"/>
+            </w:pPr>
+          </w:p>
+          <w:p>
+            <w:pPr>
+              <w:ind w:left="720"/>
+            </w:pPr>
+            <w:proofErr w:type="spellStart"/>
+            <w:r>
+              <w:t>courtList</w:t>
+            </w:r>
+            <w:proofErr w:type="spellEnd"/>
+            <w:r>
+              <w:t xml:space="preserve"> (</w:t>
+            </w:r>
+            <w:proofErr w:type="spellStart"/>
+            <w:r>
+              <w:t>ArrayList</w:t>
+            </w:r>
+            <w:proofErr w:type="spellEnd"/>
+            <w:r>
+              <w:t>&lt;Court&gt;)</w:t>
+            </w:r>
+          </w:p>
+        </w:tc>
+        <w:tc>
+          <w:tcPr>
+            <w:tcW w:w="2047" w:type="dxa"/>
+          </w:tcPr>
+          <w:p>
+            <w:r>
+              <w:t>admin.html</w:t>
+            </w:r>
+          </w:p>
+        </w:tc>
+        <w:tc>
+          <w:tcPr>
+            <w:tcW w:w="795" w:type="dxa"/>
+          </w:tcPr>
+          <w:p>
+            <w:pPr>
+              <w:jc w:val="center"/>
+            </w:pPr>
+            <w:proofErr w:type="spellStart"/>
+            <w:r>
+              <w:t>Jani</w:t>
+            </w:r>
+            <w:proofErr w:type="spellEnd"/>
+          </w:p>
+        </w:tc>
+      </w:tr>
+      <w:tr>
+        <w:tc>
+          <w:tcPr>
+            <w:tcW w:w="1101" w:type="dxa"/>
+          </w:tcPr>
+          <w:p>
+            <w:pPr>
+              <w:jc w:val="center"/>
+            </w:pPr>
+            <w:r>
+              <w:t>admin.html</w:t>
+            </w:r>
+          </w:p>
+        </w:tc>
+        <w:tc>
+          <w:tcPr>
+            <w:tcW w:w="1223" w:type="dxa"/>
+          </w:tcPr>
+          <w:p>
+            <w:pPr>
+              <w:jc w:val="center"/>
+            </w:pPr>
+            <w:r>
+              <w:t>/</w:t>
+            </w:r>
+            <w:proofErr w:type="spellStart"/>
+            <w:r>
+              <w:t>addgame</w:t>
+            </w:r>
+            <w:proofErr w:type="spellEnd"/>
+          </w:p>
+        </w:tc>
+        <w:tc>
+          <w:tcPr>
+            <w:tcW w:w="650" w:type="dxa"/>
+          </w:tcPr>
+          <w:p>
+            <w:pPr>
+              <w:jc w:val="center"/>
+            </w:pPr>
+            <w:r>
+              <w:t>POST</w:t>
+            </w:r>
+          </w:p>
+        </w:tc>
+        <w:tc>
+          <w:tcPr>
+            <w:tcW w:w="1164" w:type="dxa"/>
+          </w:tcPr>
+          <w:p>
+            <w:pPr>
+              <w:jc w:val="center"/>
+            </w:pPr>
+            <w:proofErr w:type="spellStart"/>
+            <w:r>
+              <w:t>Új</w:t>
+            </w:r>
+            <w:proofErr w:type="spellEnd"/>
+            <w:r>
+              <w:t xml:space="preserve"> </w:t>
+            </w:r>
+            <w:proofErr w:type="spellStart"/>
+            <w:r>
+              <w:t>játék</w:t>
+            </w:r>
+            <w:proofErr w:type="spellEnd"/>
+            <w:r>
+              <w:t xml:space="preserve"> </w:t>
+            </w:r>
+            <w:proofErr w:type="spellStart"/>
+            <w:r>
+              <w:t>regisztrálása</w:t>
+            </w:r>
+            <w:proofErr w:type="spellEnd"/>
+          </w:p>
+        </w:tc>
+        <w:tc>
+          <w:tcPr>
+            <w:tcW w:w="1013" w:type="dxa"/>
+          </w:tcPr>
+          <w:p>
+            <w:pPr>
+              <w:jc w:val="center"/>
+            </w:pPr>
+            <w:proofErr w:type="spellStart"/>
+            <w:r>
+              <w:t>admin_id</w:t>
+            </w:r>
+            <w:proofErr w:type="spellEnd"/>
+          </w:p>
+          <w:p>
+            <w:pPr>
+              <w:jc w:val="center"/>
+            </w:pPr>
+          </w:p>
+          <w:p>
+            <w:pPr>
+              <w:jc w:val="center"/>
+            </w:pPr>
+            <w:r>
+              <w:t>player1id</w:t>
+            </w:r>
+          </w:p>
+          <w:p>
+            <w:pPr>
+              <w:jc w:val="center"/>
+            </w:pPr>
+            <w:r>
+              <w:t>player2id</w:t>
+            </w:r>
+          </w:p>
+          <w:p>
+            <w:pPr>
+              <w:jc w:val="center"/>
+            </w:pPr>
+            <w:proofErr w:type="spellStart"/>
+            <w:r>
+              <w:t>courtid</w:t>
+            </w:r>
+            <w:proofErr w:type="spellEnd"/>
+          </w:p>
+          <w:p>
+            <w:pPr>
+              <w:jc w:val="center"/>
+            </w:pPr>
+            <w:r>
+              <w:lastRenderedPageBreak/>
+              <w:t>player1_score</w:t>
+            </w:r>
+          </w:p>
+          <w:p>
+            <w:pPr>
+              <w:jc w:val="center"/>
+            </w:pPr>
+            <w:r>
+              <w:t>player2_score</w:t>
+            </w:r>
+          </w:p>
+          <w:p>
+            <w:pPr>
+              <w:jc w:val="center"/>
+            </w:pPr>
+            <w:proofErr w:type="spellStart"/>
+            <w:r>
+              <w:t>gamedate</w:t>
+            </w:r>
+            <w:proofErr w:type="spellEnd"/>
+            <w:r>
+              <w:t xml:space="preserve"> (STRING)</w:t>
+            </w:r>
+          </w:p>
+        </w:tc>
+        <w:tc>
+          <w:tcPr>
+            <w:tcW w:w="2689" w:type="dxa"/>
+          </w:tcPr>
+          <w:p>
+            <w:r>
+              <w:lastRenderedPageBreak/>
+              <w:t>admin.html:</w:t>
+            </w:r>
+          </w:p>
+          <w:p>
+            <w:pPr>
+              <w:ind w:left="720"/>
+            </w:pPr>
+            <w:r>
+              <w:t>admin (USER)</w:t>
+            </w:r>
+          </w:p>
+          <w:p>
+            <w:pPr>
+              <w:ind w:left="720"/>
+            </w:pPr>
+          </w:p>
+          <w:p>
+            <w:pPr>
+              <w:ind w:left="720"/>
+            </w:pPr>
+            <w:r>
+              <w:t>m</w:t>
+            </w:r>
+            <w:r>
+              <w:t>essage (STRING)</w:t>
+            </w:r>
+          </w:p>
+          <w:p>
+            <w:pPr>
+              <w:ind w:left="720"/>
+            </w:pPr>
+          </w:p>
+          <w:p>
+            <w:pPr>
+              <w:ind w:left="720"/>
+            </w:pPr>
+            <w:proofErr w:type="spellStart"/>
+            <w:r>
+              <w:t>userList</w:t>
+            </w:r>
+            <w:proofErr w:type="spellEnd"/>
+            <w:r>
+              <w:t xml:space="preserve"> </w:t>
+            </w:r>
+            <w:r>
+              <w:t>(</w:t>
+            </w:r>
+            <w:proofErr w:type="spellStart"/>
+            <w:r>
+              <w:t>ArrayList</w:t>
+            </w:r>
+            <w:proofErr w:type="spellEnd"/>
+            <w:r>
+              <w:t>&lt;User&gt;)</w:t>
+            </w:r>
+          </w:p>
+          <w:p>
+            <w:pPr>
+              <w:ind w:left="720"/>
+            </w:pPr>
+          </w:p>
+          <w:p>
+            <w:pPr>
+              <w:ind w:left="720"/>
+            </w:pPr>
+            <w:proofErr w:type="spellStart"/>
+            <w:r>
+              <w:lastRenderedPageBreak/>
+              <w:t>courtList</w:t>
+            </w:r>
+            <w:proofErr w:type="spellEnd"/>
+            <w:r>
+              <w:t xml:space="preserve"> (</w:t>
+            </w:r>
+            <w:proofErr w:type="spellStart"/>
+            <w:r>
+              <w:t>ArrayList</w:t>
+            </w:r>
+            <w:proofErr w:type="spellEnd"/>
+            <w:r>
+              <w:t>&lt;Court&gt;)</w:t>
+            </w:r>
+          </w:p>
+        </w:tc>
+        <w:tc>
+          <w:tcPr>
+            <w:tcW w:w="2047" w:type="dxa"/>
+          </w:tcPr>
+          <w:p>
+            <w:r>
+              <w:lastRenderedPageBreak/>
+              <w:t>admin.html</w:t>
+            </w:r>
+          </w:p>
+        </w:tc>
+        <w:tc>
+          <w:tcPr>
+            <w:tcW w:w="795" w:type="dxa"/>
+          </w:tcPr>
+          <w:p>
+            <w:pPr>
+              <w:jc w:val="center"/>
+            </w:pPr>
+            <w:r>
+              <w:t>Bence</w:t>
+            </w:r>
+          </w:p>
+        </w:tc>
+      </w:tr>
+      <w:tr>
+        <w:tc>
+          <w:tcPr>
+            <w:tcW w:w="1101" w:type="dxa"/>
+          </w:tcPr>
+          <w:p>
+            <w:pPr>
+              <w:jc w:val="center"/>
+            </w:pPr>
+            <w:r>
+              <w:lastRenderedPageBreak/>
+              <w:t>admin.html</w:t>
+            </w:r>
+          </w:p>
+        </w:tc>
+        <w:tc>
+          <w:tcPr>
+            <w:tcW w:w="1223" w:type="dxa"/>
+          </w:tcPr>
+          <w:p>
+            <w:pPr>
+              <w:jc w:val="center"/>
+            </w:pPr>
+            <w:r>
+              <w:t>/</w:t>
+            </w:r>
+            <w:proofErr w:type="spellStart"/>
+            <w:r>
+              <w:t>showgames</w:t>
+            </w:r>
+            <w:proofErr w:type="spellEnd"/>
+          </w:p>
+        </w:tc>
+        <w:tc>
+          <w:tcPr>
+            <w:tcW w:w="650" w:type="dxa"/>
+          </w:tcPr>
+          <w:p>
+            <w:pPr>
+              <w:jc w:val="center"/>
+            </w:pPr>
+            <w:r>
+              <w:t>GET</w:t>
+            </w:r>
+          </w:p>
+        </w:tc>
+        <w:tc>
+          <w:tcPr>
+            <w:tcW w:w="1164" w:type="dxa"/>
+          </w:tcPr>
+          <w:p>
+            <w:pPr>
+              <w:jc w:val="center"/>
+            </w:pPr>
+            <w:proofErr w:type="spellStart"/>
+            <w:r>
+              <w:t>Főoldal</w:t>
+            </w:r>
+            <w:proofErr w:type="spellEnd"/>
+            <w:r>
+              <w:t xml:space="preserve"> </w:t>
+            </w:r>
+            <w:proofErr w:type="spellStart"/>
+            <w:r>
+              <w:t>betöltése</w:t>
+            </w:r>
+            <w:proofErr w:type="spellEnd"/>
+          </w:p>
+        </w:tc>
+        <w:tc>
+          <w:tcPr>
+            <w:tcW w:w="1013" w:type="dxa"/>
+          </w:tcPr>
+          <w:p>
+            <w:pPr>
+              <w:jc w:val="center"/>
+            </w:pPr>
+            <w:proofErr w:type="spellStart"/>
+            <w:r>
+              <w:t>admin_id</w:t>
+            </w:r>
+            <w:proofErr w:type="spellEnd"/>
+          </w:p>
+        </w:tc>
+        <w:tc>
+          <w:tcPr>
+            <w:tcW w:w="2689" w:type="dxa"/>
+          </w:tcPr>
+          <w:p>
+            <w:r>
+              <w:t>index.html:</w:t>
+            </w:r>
+          </w:p>
+          <w:p>
+            <w:pPr>
+              <w:pStyle w:val="Listaszerbekezds"/>
+              <w:numPr>
+                <w:ilvl w:val="0"/>
+                <w:numId w:val="1"/>
+              </w:numPr>
+            </w:pPr>
+            <w:proofErr w:type="spellStart"/>
+            <w:r>
+              <w:t>ArrayList</w:t>
+            </w:r>
+            <w:proofErr w:type="spellEnd"/>
+            <w:r>
+              <w:t xml:space="preserve">&lt;Game&gt; </w:t>
+            </w:r>
+            <w:proofErr w:type="spellStart"/>
+            <w:r>
+              <w:t>gameList</w:t>
+            </w:r>
+            <w:proofErr w:type="spellEnd"/>
+          </w:p>
+          <w:p>
+            <w:pPr>
+              <w:pStyle w:val="Listaszerbekezds"/>
+              <w:numPr>
+                <w:ilvl w:val="0"/>
+                <w:numId w:val="1"/>
+              </w:numPr>
+            </w:pPr>
+            <w:r>
+              <w:t>user</w:t>
+            </w:r>
+            <w:r>
+              <w:t xml:space="preserve"> (USER)</w:t>
+            </w:r>
+          </w:p>
+          <w:p>
+            <w:pPr>
+              <w:pStyle w:val="Listaszerbekezds"/>
+              <w:numPr>
+                <w:ilvl w:val="0"/>
+                <w:numId w:val="1"/>
+              </w:numPr>
+            </w:pPr>
+            <w:proofErr w:type="spellStart"/>
+            <w:r>
+              <w:t>userList</w:t>
+            </w:r>
+            <w:proofErr w:type="spellEnd"/>
+            <w:r>
+              <w:t xml:space="preserve"> (</w:t>
+            </w:r>
+            <w:proofErr w:type="spellStart"/>
+            <w:r>
+              <w:t>ArrayList</w:t>
+            </w:r>
+            <w:proofErr w:type="spellEnd"/>
+            <w:r>
+              <w:t>&lt;User&gt;)</w:t>
+            </w:r>
+          </w:p>
+          <w:p>
+            <w:pPr>
+              <w:pStyle w:val="Listaszerbekezds"/>
+              <w:numPr>
+                <w:ilvl w:val="0"/>
+                <w:numId w:val="1"/>
+              </w:numPr>
+            </w:pPr>
+            <w:proofErr w:type="spellStart"/>
+            <w:r>
+              <w:t>courtList</w:t>
+            </w:r>
+            <w:proofErr w:type="spellEnd"/>
+            <w:r>
+              <w:t xml:space="preserve"> (</w:t>
+            </w:r>
+            <w:proofErr w:type="spellStart"/>
+            <w:r>
+              <w:t>ArrayList</w:t>
+            </w:r>
+            <w:proofErr w:type="spellEnd"/>
+            <w:r>
+              <w:t>&lt;Court&gt;)</w:t>
+            </w:r>
+          </w:p>
+          <w:p>
+            <w:pPr>
+              <w:pStyle w:val="Listaszerbekezds"/>
+              <w:numPr>
+                <w:ilvl w:val="0"/>
+                <w:numId w:val="1"/>
+              </w:numPr>
+            </w:pPr>
+            <w:proofErr w:type="spellStart"/>
+            <w:r>
+              <w:t>gameList</w:t>
+            </w:r>
+            <w:proofErr w:type="spellEnd"/>
+            <w:r>
+              <w:t xml:space="preserve"> (</w:t>
+            </w:r>
+            <w:proofErr w:type="spellStart"/>
+            <w:r>
+              <w:t>ArrayList</w:t>
+            </w:r>
+            <w:proofErr w:type="spellEnd"/>
+            <w:r>
+              <w:t>&lt;Game&gt;)</w:t>
+            </w:r>
+          </w:p>
+          <w:p/>
+        </w:tc>
+        <w:tc>
+          <w:tcPr>
+            <w:tcW w:w="2047" w:type="dxa"/>
+          </w:tcPr>
+          <w:p>
+            <w:r>
+              <w:t>index.html</w:t>
+            </w:r>
+          </w:p>
+        </w:tc>
+        <w:tc>
+          <w:tcPr>
+            <w:tcW w:w="795" w:type="dxa"/>
+          </w:tcPr>
+          <w:p>
+            <w:pPr>
+              <w:jc w:val="center"/>
+            </w:pPr>
+            <w:r>
+              <w:t>Bence</w:t>
+            </w:r>
+          </w:p>
+        </w:tc>
+      </w:tr>
+    </w:tbl>
+    <w:p>
+      <w:pPr>
+        <w:ind w:firstLine="720"/>
+      </w:pPr>
+    </w:p>
+    <w:p>
+      <w:pPr>
+        <w:ind w:firstLine="720"/>
+      </w:pPr>
+    </w:p>
+    <w:p>
+      <w:pPr>
+        <w:ind w:firstLine="720"/>
+      </w:pPr>
+    </w:p>
+    <w:p>
+      <w:pPr>
+        <w:ind w:firstLine="720"/>
+      </w:pPr>
       <w:r>
         <w:t>Database:</w:t>
       </w:r>
@@ -1402,9 +3184,11 @@
             <w:pPr>
               <w:jc w:val="center"/>
             </w:pPr>
+            <w:proofErr w:type="spellStart"/>
             <w:r>
               <w:t>MethodName</w:t>
             </w:r>
+            <w:proofErr w:type="spellEnd"/>
           </w:p>
         </w:tc>
         <w:tc>
@@ -1441,9 +3225,11 @@
             <w:pPr>
               <w:jc w:val="center"/>
             </w:pPr>
+            <w:proofErr w:type="spellStart"/>
             <w:r>
               <w:t>Felelős</w:t>
             </w:r>
+            <w:proofErr w:type="spellEnd"/>
           </w:p>
         </w:tc>
       </w:tr>
@@ -1456,9 +3242,11 @@
             <w:tcW w:w="2443" w:type="dxa"/>
           </w:tcPr>
           <w:p>
+            <w:proofErr w:type="spellStart"/>
             <w:r>
               <w:t>userExists</w:t>
             </w:r>
+            <w:proofErr w:type="spellEnd"/>
           </w:p>
         </w:tc>
         <w:tc>
@@ -1501,6 +3289,7 @@
             <w:tcW w:w="2443" w:type="dxa"/>
           </w:tcPr>
           <w:p>
+            <w:proofErr w:type="spellStart"/>
             <w:r>
               <w:t>getAll</w:t>
             </w:r>
@@ -1510,6 +3299,7 @@
             <w:r>
               <w:t>es</w:t>
             </w:r>
+            <w:proofErr w:type="spellEnd"/>
           </w:p>
         </w:tc>
         <w:tc>
@@ -1527,8 +3317,13 @@
             <w:tcW w:w="2641" w:type="dxa"/>
           </w:tcPr>
           <w:p>
-            <w:r>
-              <w:t>ArrayList&lt;</w:t>
+            <w:proofErr w:type="spellStart"/>
+            <w:r>
+              <w:t>ArrayList</w:t>
+            </w:r>
+            <w:proofErr w:type="spellEnd"/>
+            <w:r>
+              <w:t>&lt;</w:t>
             </w:r>
             <w:r>
               <w:t>Games</w:t>
@@ -1558,9 +3353,11 @@
             <w:tcW w:w="2443" w:type="dxa"/>
           </w:tcPr>
           <w:p>
+            <w:proofErr w:type="spellStart"/>
             <w:r>
               <w:t>getUserById</w:t>
             </w:r>
+            <w:proofErr w:type="spellEnd"/>
           </w:p>
         </w:tc>
         <w:tc>
@@ -1568,9 +3365,11 @@
             <w:tcW w:w="2273" w:type="dxa"/>
           </w:tcPr>
           <w:p>
+            <w:proofErr w:type="spellStart"/>
             <w:r>
               <w:t>userid</w:t>
             </w:r>
+            <w:proofErr w:type="spellEnd"/>
           </w:p>
         </w:tc>
         <w:tc>
@@ -1588,9 +3387,11 @@
             <w:tcW w:w="1931" w:type="dxa"/>
           </w:tcPr>
           <w:p>
+            <w:proofErr w:type="spellStart"/>
             <w:r>
               <w:t>Jani</w:t>
             </w:r>
+            <w:proofErr w:type="spellEnd"/>
           </w:p>
         </w:tc>
       </w:tr>
@@ -1603,9 +3404,11 @@
             <w:tcW w:w="2443" w:type="dxa"/>
           </w:tcPr>
           <w:p>
+            <w:proofErr w:type="spellStart"/>
             <w:r>
               <w:t>getCourtById</w:t>
             </w:r>
+            <w:proofErr w:type="spellEnd"/>
           </w:p>
         </w:tc>
         <w:tc>
@@ -1613,9 +3416,11 @@
             <w:tcW w:w="2273" w:type="dxa"/>
           </w:tcPr>
           <w:p>
+            <w:proofErr w:type="spellStart"/>
             <w:r>
               <w:t>courtid</w:t>
             </w:r>
+            <w:proofErr w:type="spellEnd"/>
           </w:p>
         </w:tc>
         <w:tc>
@@ -1633,9 +3438,11 @@
             <w:tcW w:w="1931" w:type="dxa"/>
           </w:tcPr>
           <w:p>
+            <w:proofErr w:type="spellStart"/>
             <w:r>
               <w:t>Jani</w:t>
             </w:r>
+            <w:proofErr w:type="spellEnd"/>
           </w:p>
         </w:tc>
       </w:tr>
@@ -1648,9 +3455,11 @@
             <w:tcW w:w="2443" w:type="dxa"/>
           </w:tcPr>
           <w:p>
+            <w:proofErr w:type="spellStart"/>
             <w:r>
               <w:t>updateUser</w:t>
             </w:r>
+            <w:proofErr w:type="spellEnd"/>
           </w:p>
         </w:tc>
         <w:tc>
@@ -1678,9 +3487,11 @@
             <w:tcW w:w="1931" w:type="dxa"/>
           </w:tcPr>
           <w:p>
+            <w:proofErr w:type="spellStart"/>
             <w:r>
               <w:t>Jani</w:t>
             </w:r>
+            <w:proofErr w:type="spellEnd"/>
           </w:p>
         </w:tc>
       </w:tr>
@@ -1693,9 +3504,11 @@
             <w:tcW w:w="2443" w:type="dxa"/>
           </w:tcPr>
           <w:p>
+            <w:proofErr w:type="spellStart"/>
             <w:r>
               <w:t>getGamesByUserId</w:t>
             </w:r>
+            <w:proofErr w:type="spellEnd"/>
           </w:p>
         </w:tc>
         <w:tc>
@@ -1703,9 +3516,11 @@
             <w:tcW w:w="2273" w:type="dxa"/>
           </w:tcPr>
           <w:p>
+            <w:proofErr w:type="spellStart"/>
             <w:r>
               <w:t>userid</w:t>
             </w:r>
+            <w:proofErr w:type="spellEnd"/>
           </w:p>
         </w:tc>
         <w:tc>
@@ -1713,8 +3528,13 @@
             <w:tcW w:w="2641" w:type="dxa"/>
           </w:tcPr>
           <w:p>
-            <w:r>
-              <w:t>ArrayList&lt;Games&gt;</w:t>
+            <w:proofErr w:type="spellStart"/>
+            <w:r>
+              <w:t>ArrayList</w:t>
+            </w:r>
+            <w:proofErr w:type="spellEnd"/>
+            <w:r>
+              <w:t>&lt;Games&gt;</w:t>
             </w:r>
           </w:p>
         </w:tc>
@@ -1738,9 +3558,11 @@
             <w:tcW w:w="2443" w:type="dxa"/>
           </w:tcPr>
           <w:p>
+            <w:proofErr w:type="spellStart"/>
             <w:r>
               <w:t>getGamesByCourtId</w:t>
             </w:r>
+            <w:proofErr w:type="spellEnd"/>
           </w:p>
         </w:tc>
         <w:tc>
@@ -1748,9 +3570,11 @@
             <w:tcW w:w="2273" w:type="dxa"/>
           </w:tcPr>
           <w:p>
+            <w:proofErr w:type="spellStart"/>
             <w:r>
               <w:t>courtid</w:t>
             </w:r>
+            <w:proofErr w:type="spellEnd"/>
           </w:p>
         </w:tc>
         <w:tc>
@@ -1758,8 +3582,13 @@
             <w:tcW w:w="2641" w:type="dxa"/>
           </w:tcPr>
           <w:p>
-            <w:r>
-              <w:t>ArrayList&lt;Games&gt;</w:t>
+            <w:proofErr w:type="spellStart"/>
+            <w:r>
+              <w:t>ArrayList</w:t>
+            </w:r>
+            <w:proofErr w:type="spellEnd"/>
+            <w:r>
+              <w:t>&lt;Games&gt;</w:t>
             </w:r>
           </w:p>
         </w:tc>
@@ -1768,8 +3597,153 @@
             <w:tcW w:w="1931" w:type="dxa"/>
           </w:tcPr>
           <w:p>
+            <w:proofErr w:type="spellStart"/>
             <w:r>
               <w:t>Jani</w:t>
+            </w:r>
+            <w:proofErr w:type="spellEnd"/>
+          </w:p>
+        </w:tc>
+      </w:tr>
+      <w:tr>
+        <w:trPr>
+          <w:jc w:val="center"/>
+        </w:trPr>
+        <w:tc>
+          <w:tcPr>
+            <w:tcW w:w="2443" w:type="dxa"/>
+          </w:tcPr>
+          <w:p>
+            <w:proofErr w:type="spellStart"/>
+            <w:r>
+              <w:t>addUser</w:t>
+            </w:r>
+            <w:proofErr w:type="spellEnd"/>
+          </w:p>
+        </w:tc>
+        <w:tc>
+          <w:tcPr>
+            <w:tcW w:w="2273" w:type="dxa"/>
+          </w:tcPr>
+          <w:p>
+            <w:r>
+              <w:t>User</w:t>
+            </w:r>
+          </w:p>
+        </w:tc>
+        <w:tc>
+          <w:tcPr>
+            <w:tcW w:w="2641" w:type="dxa"/>
+          </w:tcPr>
+          <w:p>
+            <w:r>
+              <w:t>-</w:t>
+            </w:r>
+          </w:p>
+        </w:tc>
+        <w:tc>
+          <w:tcPr>
+            <w:tcW w:w="1931" w:type="dxa"/>
+          </w:tcPr>
+          <w:p>
+            <w:r>
+              <w:t>Gergő</w:t>
+            </w:r>
+          </w:p>
+        </w:tc>
+      </w:tr>
+      <w:tr>
+        <w:trPr>
+          <w:jc w:val="center"/>
+        </w:trPr>
+        <w:tc>
+          <w:tcPr>
+            <w:tcW w:w="2443" w:type="dxa"/>
+          </w:tcPr>
+          <w:p>
+            <w:proofErr w:type="spellStart"/>
+            <w:r>
+              <w:t>addCourt</w:t>
+            </w:r>
+            <w:proofErr w:type="spellEnd"/>
+          </w:p>
+        </w:tc>
+        <w:tc>
+          <w:tcPr>
+            <w:tcW w:w="2273" w:type="dxa"/>
+          </w:tcPr>
+          <w:p>
+            <w:r>
+              <w:t>Court</w:t>
+            </w:r>
+          </w:p>
+        </w:tc>
+        <w:tc>
+          <w:tcPr>
+            <w:tcW w:w="2641" w:type="dxa"/>
+          </w:tcPr>
+          <w:p>
+            <w:r>
+              <w:t>-</w:t>
+            </w:r>
+          </w:p>
+        </w:tc>
+        <w:tc>
+          <w:tcPr>
+            <w:tcW w:w="1931" w:type="dxa"/>
+          </w:tcPr>
+          <w:p>
+            <w:proofErr w:type="spellStart"/>
+            <w:r>
+              <w:t>Jani</w:t>
+            </w:r>
+            <w:proofErr w:type="spellEnd"/>
+          </w:p>
+        </w:tc>
+      </w:tr>
+      <w:tr>
+        <w:trPr>
+          <w:jc w:val="center"/>
+        </w:trPr>
+        <w:tc>
+          <w:tcPr>
+            <w:tcW w:w="2443" w:type="dxa"/>
+          </w:tcPr>
+          <w:p>
+            <w:proofErr w:type="spellStart"/>
+            <w:r>
+              <w:t>addGame</w:t>
+            </w:r>
+            <w:proofErr w:type="spellEnd"/>
+          </w:p>
+        </w:tc>
+        <w:tc>
+          <w:tcPr>
+            <w:tcW w:w="2273" w:type="dxa"/>
+          </w:tcPr>
+          <w:p>
+            <w:r>
+              <w:t>Game</w:t>
+            </w:r>
+          </w:p>
+        </w:tc>
+        <w:tc>
+          <w:tcPr>
+            <w:tcW w:w="2641" w:type="dxa"/>
+          </w:tcPr>
+          <w:p>
+            <w:r>
+              <w:t>-</w:t>
+            </w:r>
+          </w:p>
+        </w:tc>
+        <w:tc>
+          <w:tcPr>
+            <w:tcW w:w="1931" w:type="dxa"/>
+          </w:tcPr>
+          <w:p>
+            <w:r>
+              <w:t>Bence</w:t>
             </w:r>
           </w:p>
         </w:tc>
@@ -2541,7 +4515,7 @@
   <a:extraClrSchemeLst/>
   <a:extLst>
     <a:ext uri="{05A4C25C-085E-4340-85A3-A5531E510DB2}">
-      <thm15:themeFamily xmlns:thm15="http://schemas.microsoft.com/office/thememl/2012/main" xmlns="" name="Office Theme 2013 - 2022" id="{62F939B6-93AF-4DB8-9C6B-D6C7DFDC589F}" vid="{4A3C46E8-61CC-4603-A589-7422A47A8E4A}"/>
+      <thm15:themeFamily xmlns="" xmlns:thm15="http://schemas.microsoft.com/office/thememl/2012/main" name="Office Theme 2013 - 2022" id="{62F939B6-93AF-4DB8-9C6B-D6C7DFDC589F}" vid="{4A3C46E8-61CC-4603-A589-7422A47A8E4A}"/>
     </a:ext>
   </a:extLst>
 </a:theme>

</xml_diff>